<commit_message>
mise à jour entrée et sortie d'eau
</commit_message>
<xml_diff>
--- a/Structure-du-site.docx
+++ b/Structure-du-site.docx
@@ -831,19 +831,7 @@
         <w:rPr>
           <w:lang w:val="fr-FR"/>
         </w:rPr>
-        <w:t>P</w:t>
-      </w:r>
-      <w:r>
-        <w:rPr>
-          <w:lang w:val="fr-FR"/>
-        </w:rPr>
-        <w:t>our un  bain assis</w:t>
-      </w:r>
-      <w:r>
-        <w:rPr>
-          <w:lang w:val="fr-FR"/>
-        </w:rPr>
-        <w:t xml:space="preserve"> : </w:t>
+        <w:t xml:space="preserve">Pour un  bain assis : </w:t>
       </w:r>
       <w:r>
         <w:rPr>
@@ -880,19 +868,7 @@
         <w:rPr>
           <w:lang w:val="fr-FR"/>
         </w:rPr>
-        <w:t>P</w:t>
-      </w:r>
-      <w:r>
-        <w:rPr>
-          <w:lang w:val="fr-FR"/>
-        </w:rPr>
-        <w:t>our un bain assis ou tonneau de plongeon</w:t>
-      </w:r>
-      <w:r>
-        <w:rPr>
-          <w:lang w:val="fr-FR"/>
-        </w:rPr>
-        <w:t xml:space="preserve"> : </w:t>
+        <w:t xml:space="preserve">Pour un bain assis ou tonneau de plongeon : </w:t>
       </w:r>
       <w:r>
         <w:rPr>
@@ -929,13 +905,7 @@
         <w:rPr>
           <w:lang w:val="fr-FR"/>
         </w:rPr>
-        <w:t>Pour des baignoires larges</w:t>
-      </w:r>
-      <w:r>
-        <w:rPr>
-          <w:lang w:val="fr-FR"/>
-        </w:rPr>
-        <w:t xml:space="preserve"> : </w:t>
+        <w:t xml:space="preserve">Pour des baignoires larges : </w:t>
       </w:r>
       <w:r>
         <w:rPr>
@@ -967,13 +937,7 @@
           <w:lang w:val="fr-FR"/>
         </w:rPr>
         <w:lastRenderedPageBreak/>
-        <w:t>pour des petits tonneaux</w:t>
-      </w:r>
-      <w:r>
-        <w:rPr>
-          <w:lang w:val="fr-FR"/>
-        </w:rPr>
-        <w:t xml:space="preserve"> : </w:t>
+        <w:t xml:space="preserve">pour des petits tonneaux : </w:t>
       </w:r>
       <w:r>
         <w:rPr>
@@ -1140,9 +1104,174 @@
           <w:lang w:val="fr-FR"/>
         </w:rPr>
         <w:t>La distance minimale de raccord au mur est de 3 cm afin d’assurer sa solidité. Un raccord couvert au mur permet d’y installer les techniques et de faciliter le nettoyage et l’entretien de la baignoire.</w:t>
+      </w:r>
+    </w:p>
+    <w:p>
+      <w:pPr>
+        <w:pStyle w:val="Heading2"/>
+        <w:rPr>
+          <w:lang w:val="fr-FR"/>
+        </w:rPr>
+      </w:pPr>
+      <w:r>
+        <w:rPr>
+          <w:lang w:val="fr-FR"/>
+        </w:rPr>
+        <w:t>Entrée et évacuation de l’eau</w:t>
+      </w:r>
+    </w:p>
+    <w:p>
+      <w:pPr>
+        <w:rPr>
+          <w:lang w:val="fr-FR"/>
+        </w:rPr>
+      </w:pPr>
+      <w:r>
+        <w:rPr>
+          <w:lang w:val="fr-FR"/>
+        </w:rPr>
+        <w:t>La gestion de l’eau est intégrée systématiquement à votre produit afin d’assurer la meilleure finition possible. Cependant il est possible de choisir parmi différentes options en fonction de votre projet.</w:t>
+      </w:r>
+    </w:p>
+    <w:p>
+      <w:pPr>
+        <w:pStyle w:val="Heading3"/>
+        <w:rPr>
+          <w:lang w:val="fr-FR"/>
+        </w:rPr>
+      </w:pPr>
+      <w:r>
+        <w:rPr>
+          <w:lang w:val="fr-FR"/>
+        </w:rPr>
+        <w:t>Entrée</w:t>
+      </w:r>
+    </w:p>
+    <w:p>
+      <w:pPr>
+        <w:pStyle w:val="NoSpacing"/>
+        <w:rPr>
+          <w:lang w:val="fr-FR"/>
+        </w:rPr>
+      </w:pPr>
+      <w:r>
+        <w:rPr>
+          <w:lang w:val="fr-FR"/>
+        </w:rPr>
+        <w:t xml:space="preserve">L’entrée d’eau se fait habituellement indépendamment de la baignoire sur </w:t>
+      </w:r>
+      <w:r>
+        <w:rPr>
+          <w:lang w:val="fr-FR"/>
+        </w:rPr>
+        <w:t xml:space="preserve">le raccord au mur ou de manière complètement autonome. </w:t>
+      </w:r>
+      <w:r>
+        <w:rPr>
+          <w:lang w:val="fr-FR"/>
+        </w:rPr>
+        <w:t xml:space="preserve">Nous vous recommandons de commander indépendamment votre quincaillerie auprès de votre fournisseur sanitaire. Nous aurons besoin des spécifications techniques du produit afin de l’intégrer au mieux dans la finition. Nous vous conseillons un robinet à bec rétractable et tuyau flexible pour la facilité de nettoyage du tonneau. </w:t>
+      </w:r>
+      <w:r>
+        <w:rPr>
+          <w:lang w:val="fr-FR"/>
+        </w:rPr>
+        <w:t>Le positionnement préférable pour</w:t>
       </w:r>
       <w:bookmarkStart w:id="0" w:name="_GoBack"/>
       <w:bookmarkEnd w:id="0"/>
+      <w:r>
+        <w:rPr>
+          <w:lang w:val="fr-FR"/>
+        </w:rPr>
+        <w:t xml:space="preserve"> le robinet est au milieu du côté long. </w:t>
+      </w:r>
+      <w:r>
+        <w:rPr>
+          <w:lang w:val="fr-FR"/>
+        </w:rPr>
+        <w:t>Pour l’option bain à remous une vanne à bille est installée dans la partie cachée de la baignoire pour réguler l’apport principal. Pour les options supplémentaires par rapport au bain à remous, voir le paragraphe dédié.</w:t>
+      </w:r>
+    </w:p>
+    <w:p>
+      <w:pPr>
+        <w:pStyle w:val="Heading3"/>
+        <w:rPr>
+          <w:lang w:val="fr-FR"/>
+        </w:rPr>
+      </w:pPr>
+      <w:r>
+        <w:rPr>
+          <w:lang w:val="fr-FR"/>
+        </w:rPr>
+        <w:t>Evacuation</w:t>
+      </w:r>
+    </w:p>
+    <w:p>
+      <w:pPr>
+        <w:pStyle w:val="NoSpacing"/>
+        <w:rPr>
+          <w:lang w:val="fr-FR"/>
+        </w:rPr>
+      </w:pPr>
+      <w:r>
+        <w:rPr>
+          <w:lang w:val="fr-FR"/>
+        </w:rPr>
+        <w:t xml:space="preserve">L’évacuation de l’eau se fait par défaut intégré dans le sol de la baignoire, il est normalement connecté à un tuyau de </w:t>
+      </w:r>
+      <w:r>
+        <w:t>diamètre 1¼" ou 1½".</w:t>
+      </w:r>
+      <w:r>
+        <w:rPr>
+          <w:lang w:val="fr-FR"/>
+        </w:rPr>
+        <w:t xml:space="preserve"> Il vous est également possible d’intégrer un trop-plein dans la paroi de votre produit. </w:t>
+      </w:r>
+      <w:r>
+        <w:rPr>
+          <w:lang w:val="fr-FR"/>
+        </w:rPr>
+        <w:t xml:space="preserve">Cette évacuation peut être extérieure ou intérieure au tonneau, et il est également possible de faire l’évacuation extérieure en laiton chromé pour un meilleur aspect visuel. </w:t>
+      </w:r>
+      <w:r>
+        <w:rPr>
+          <w:lang w:val="fr-FR"/>
+        </w:rPr>
+        <w:lastRenderedPageBreak/>
+        <w:t>Toute la tuyauterie est</w:t>
+      </w:r>
+      <w:r>
+        <w:rPr>
+          <w:lang w:val="fr-FR"/>
+        </w:rPr>
+        <w:t xml:space="preserve"> ordinairement</w:t>
+      </w:r>
+      <w:r>
+        <w:rPr>
+          <w:lang w:val="fr-FR"/>
+        </w:rPr>
+        <w:t xml:space="preserve"> rigide, </w:t>
+      </w:r>
+      <w:r>
+        <w:rPr>
+          <w:lang w:val="fr-FR"/>
+        </w:rPr>
+        <w:t xml:space="preserve">mais une évacuation flexible peut également être </w:t>
+      </w:r>
+      <w:r>
+        <w:rPr>
+          <w:lang w:val="fr-FR"/>
+        </w:rPr>
+        <w:t>accommodée</w:t>
+      </w:r>
+      <w:r>
+        <w:rPr>
+          <w:lang w:val="fr-FR"/>
+        </w:rPr>
+        <w:t>.</w:t>
+      </w:r>
     </w:p>
     <w:p>
       <w:pPr>
@@ -1155,6 +1284,272 @@
         <w:rPr>
           <w:lang w:val="fr-FR"/>
         </w:rPr>
+        <w:t>Bain à remous</w:t>
+      </w:r>
+    </w:p>
+    <w:p>
+      <w:pPr>
+        <w:pStyle w:val="Heading2"/>
+        <w:rPr>
+          <w:lang w:val="fr-FR"/>
+        </w:rPr>
+      </w:pPr>
+      <w:r>
+        <w:rPr>
+          <w:lang w:val="fr-FR"/>
+        </w:rPr>
+        <w:t>Accessoires intérieurs et extérieurs</w:t>
+      </w:r>
+    </w:p>
+    <w:p>
+      <w:pPr>
+        <w:pStyle w:val="Heading3"/>
+        <w:rPr>
+          <w:lang w:val="fr-FR"/>
+        </w:rPr>
+      </w:pPr>
+      <w:r>
+        <w:rPr>
+          <w:lang w:val="fr-FR"/>
+        </w:rPr>
+        <w:t>Marches</w:t>
+      </w:r>
+    </w:p>
+    <w:p>
+      <w:pPr>
+        <w:pStyle w:val="Heading3"/>
+        <w:rPr>
+          <w:lang w:val="fr-FR"/>
+        </w:rPr>
+      </w:pPr>
+      <w:r>
+        <w:rPr>
+          <w:lang w:val="fr-FR"/>
+        </w:rPr>
+        <w:t>Dossiers</w:t>
+      </w:r>
+    </w:p>
+    <w:p>
+      <w:pPr>
+        <w:pStyle w:val="Heading3"/>
+        <w:rPr>
+          <w:lang w:val="fr-FR"/>
+        </w:rPr>
+      </w:pPr>
+      <w:r>
+        <w:rPr>
+          <w:lang w:val="fr-FR"/>
+        </w:rPr>
+        <w:t>Repose-pieds</w:t>
+      </w:r>
+    </w:p>
+    <w:p>
+      <w:pPr>
+        <w:pStyle w:val="Heading3"/>
+        <w:rPr>
+          <w:lang w:val="fr-FR"/>
+        </w:rPr>
+      </w:pPr>
+      <w:r>
+        <w:rPr>
+          <w:lang w:val="fr-FR"/>
+        </w:rPr>
+        <w:t>Tapis de bain</w:t>
+      </w:r>
+    </w:p>
+    <w:p>
+      <w:pPr>
+        <w:rPr>
+          <w:lang w:val="fr-FR"/>
+        </w:rPr>
+      </w:pPr>
+    </w:p>
+    <w:p>
+      <w:pPr>
+        <w:pStyle w:val="Heading1"/>
+        <w:rPr>
+          <w:lang w:val="fr-FR"/>
+        </w:rPr>
+      </w:pPr>
+      <w:r>
+        <w:rPr>
+          <w:lang w:val="fr-FR"/>
+        </w:rPr>
+        <w:t>Douche</w:t>
+      </w:r>
+    </w:p>
+    <w:p>
+      <w:pPr>
+        <w:pStyle w:val="Heading2"/>
+        <w:rPr>
+          <w:lang w:val="fr-FR"/>
+        </w:rPr>
+      </w:pPr>
+      <w:r>
+        <w:rPr>
+          <w:lang w:val="fr-FR"/>
+        </w:rPr>
+        <w:t>Modèle standard</w:t>
+      </w:r>
+    </w:p>
+    <w:p>
+      <w:pPr>
+        <w:pStyle w:val="Heading3"/>
+        <w:rPr>
+          <w:lang w:val="fr-FR"/>
+        </w:rPr>
+      </w:pPr>
+      <w:r>
+        <w:rPr>
+          <w:lang w:val="fr-FR"/>
+        </w:rPr>
+        <w:t>Dimensions</w:t>
+      </w:r>
+    </w:p>
+    <w:p>
+      <w:pPr>
+        <w:pStyle w:val="Heading3"/>
+        <w:rPr>
+          <w:lang w:val="fr-FR"/>
+        </w:rPr>
+      </w:pPr>
+      <w:r>
+        <w:rPr>
+          <w:lang w:val="fr-FR"/>
+        </w:rPr>
+        <w:t>Portes</w:t>
+      </w:r>
+    </w:p>
+    <w:p>
+      <w:pPr>
+        <w:pStyle w:val="Heading3"/>
+        <w:rPr>
+          <w:lang w:val="fr-FR"/>
+        </w:rPr>
+      </w:pPr>
+      <w:r>
+        <w:rPr>
+          <w:lang w:val="fr-FR"/>
+        </w:rPr>
+        <w:t>Disposition</w:t>
+      </w:r>
+    </w:p>
+    <w:p>
+      <w:pPr>
+        <w:pStyle w:val="Heading2"/>
+        <w:rPr>
+          <w:lang w:val="fr-FR"/>
+        </w:rPr>
+      </w:pPr>
+      <w:r>
+        <w:rPr>
+          <w:lang w:val="fr-FR"/>
+        </w:rPr>
+        <w:t>Possibilités de modifications</w:t>
+      </w:r>
+    </w:p>
+    <w:p>
+      <w:pPr>
+        <w:rPr>
+          <w:lang w:val="fr-FR"/>
+        </w:rPr>
+      </w:pPr>
+    </w:p>
+    <w:p>
+      <w:pPr>
+        <w:pStyle w:val="Heading1"/>
+        <w:rPr>
+          <w:lang w:val="fr-FR"/>
+        </w:rPr>
+      </w:pPr>
+      <w:r>
+        <w:rPr>
+          <w:lang w:val="fr-FR"/>
+        </w:rPr>
+        <w:t>Tonneaux de plongeon</w:t>
+      </w:r>
+    </w:p>
+    <w:p>
+      <w:pPr>
+        <w:pStyle w:val="Heading2"/>
+        <w:rPr>
+          <w:lang w:val="fr-FR"/>
+        </w:rPr>
+      </w:pPr>
+      <w:r>
+        <w:rPr>
+          <w:lang w:val="fr-FR"/>
+        </w:rPr>
+        <w:t>Dimensions et forme</w:t>
+      </w:r>
+    </w:p>
+    <w:p>
+      <w:pPr>
+        <w:pStyle w:val="Heading2"/>
+        <w:rPr>
+          <w:lang w:val="fr-FR"/>
+        </w:rPr>
+      </w:pPr>
+      <w:r>
+        <w:rPr>
+          <w:lang w:val="fr-FR"/>
+        </w:rPr>
+        <w:t>Finition intérieure</w:t>
+      </w:r>
+    </w:p>
+    <w:p>
+      <w:pPr>
+        <w:pStyle w:val="Heading3"/>
+        <w:rPr>
+          <w:lang w:val="fr-FR"/>
+        </w:rPr>
+      </w:pPr>
+      <w:r>
+        <w:rPr>
+          <w:lang w:val="fr-FR"/>
+        </w:rPr>
+        <w:t>Bois</w:t>
+      </w:r>
+    </w:p>
+    <w:p>
+      <w:pPr>
+        <w:pStyle w:val="Heading3"/>
+        <w:rPr>
+          <w:lang w:val="fr-FR"/>
+        </w:rPr>
+      </w:pPr>
+      <w:r>
+        <w:rPr>
+          <w:lang w:val="fr-FR"/>
+        </w:rPr>
+        <w:t>Synthétique</w:t>
+      </w:r>
+    </w:p>
+    <w:p>
+      <w:pPr>
+        <w:pStyle w:val="Heading2"/>
+        <w:rPr>
+          <w:lang w:val="fr-FR"/>
+        </w:rPr>
+      </w:pPr>
+      <w:r>
+        <w:rPr>
+          <w:lang w:val="fr-FR"/>
+        </w:rPr>
+        <w:t>Profil supérieur et inférieur</w:t>
+      </w:r>
+    </w:p>
+    <w:p>
+      <w:pPr>
+        <w:pStyle w:val="Heading2"/>
+        <w:rPr>
+          <w:lang w:val="fr-FR"/>
+        </w:rPr>
+      </w:pPr>
+      <w:r>
+        <w:rPr>
+          <w:lang w:val="fr-FR"/>
+        </w:rPr>
         <w:t>Entrée et évacuation de l’eau</w:t>
       </w:r>
     </w:p>
@@ -1197,7 +1592,56 @@
         <w:rPr>
           <w:lang w:val="fr-FR"/>
         </w:rPr>
-        <w:t>Bain à remous</w:t>
+        <w:t>Accessoires intérieurs et extérieurs</w:t>
+      </w:r>
+    </w:p>
+    <w:p>
+      <w:pPr>
+        <w:pStyle w:val="Heading3"/>
+        <w:rPr>
+          <w:lang w:val="fr-FR"/>
+        </w:rPr>
+      </w:pPr>
+      <w:r>
+        <w:rPr>
+          <w:lang w:val="fr-FR"/>
+        </w:rPr>
+        <w:t>Marches</w:t>
+      </w:r>
+    </w:p>
+    <w:p>
+      <w:pPr>
+        <w:pStyle w:val="Heading3"/>
+        <w:rPr>
+          <w:lang w:val="fr-FR"/>
+        </w:rPr>
+      </w:pPr>
+      <w:r>
+        <w:rPr>
+          <w:lang w:val="fr-FR"/>
+        </w:rPr>
+        <w:t>Assises</w:t>
+      </w:r>
+    </w:p>
+    <w:p>
+      <w:pPr>
+        <w:rPr>
+          <w:lang w:val="fr-FR"/>
+        </w:rPr>
+      </w:pPr>
+    </w:p>
+    <w:p>
+      <w:pPr>
+        <w:pStyle w:val="Heading1"/>
+        <w:rPr>
+          <w:lang w:val="fr-FR"/>
+        </w:rPr>
+      </w:pPr>
+      <w:r>
+        <w:rPr>
+          <w:lang w:val="fr-FR"/>
+        </w:rPr>
+        <w:t>Lavabos</w:t>
       </w:r>
     </w:p>
     <w:p>
@@ -1211,63 +1655,35 @@
         <w:rPr>
           <w:lang w:val="fr-FR"/>
         </w:rPr>
-        <w:t>Accessoires intérieurs et extérieurs</w:t>
-      </w:r>
-    </w:p>
-    <w:p>
-      <w:pPr>
-        <w:pStyle w:val="Heading3"/>
-        <w:rPr>
-          <w:lang w:val="fr-FR"/>
-        </w:rPr>
-      </w:pPr>
-      <w:r>
-        <w:rPr>
-          <w:lang w:val="fr-FR"/>
-        </w:rPr>
-        <w:t>Marches</w:t>
-      </w:r>
-    </w:p>
-    <w:p>
-      <w:pPr>
-        <w:pStyle w:val="Heading3"/>
-        <w:rPr>
-          <w:lang w:val="fr-FR"/>
-        </w:rPr>
-      </w:pPr>
-      <w:r>
-        <w:rPr>
-          <w:lang w:val="fr-FR"/>
-        </w:rPr>
-        <w:t>Dossiers</w:t>
-      </w:r>
-    </w:p>
-    <w:p>
-      <w:pPr>
-        <w:pStyle w:val="Heading3"/>
-        <w:rPr>
-          <w:lang w:val="fr-FR"/>
-        </w:rPr>
-      </w:pPr>
-      <w:r>
-        <w:rPr>
-          <w:lang w:val="fr-FR"/>
-        </w:rPr>
-        <w:t>Repose-pieds</w:t>
-      </w:r>
-    </w:p>
-    <w:p>
-      <w:pPr>
-        <w:pStyle w:val="Heading3"/>
-        <w:rPr>
-          <w:lang w:val="fr-FR"/>
-        </w:rPr>
-      </w:pPr>
-      <w:r>
-        <w:rPr>
-          <w:lang w:val="fr-FR"/>
-        </w:rPr>
-        <w:t>Tapis de bain</w:t>
+        <w:t>Dimensions et forme</w:t>
+      </w:r>
+    </w:p>
+    <w:p>
+      <w:pPr>
+        <w:pStyle w:val="Heading2"/>
+        <w:rPr>
+          <w:lang w:val="fr-FR"/>
+        </w:rPr>
+      </w:pPr>
+      <w:r>
+        <w:rPr>
+          <w:lang w:val="fr-FR"/>
+        </w:rPr>
+        <w:t>Pied</w:t>
+      </w:r>
+    </w:p>
+    <w:p>
+      <w:pPr>
+        <w:pStyle w:val="Heading2"/>
+        <w:rPr>
+          <w:lang w:val="fr-FR"/>
+        </w:rPr>
+      </w:pPr>
+      <w:r>
+        <w:rPr>
+          <w:lang w:val="fr-FR"/>
+        </w:rPr>
+        <w:t>Raccord aux installations</w:t>
       </w:r>
     </w:p>
     <w:p>
@@ -1289,7 +1705,7 @@
           <w:lang w:val="fr-FR"/>
         </w:rPr>
         <w:lastRenderedPageBreak/>
-        <w:t>Douche</w:t>
+        <w:t>Accessoires de sauna</w:t>
       </w:r>
     </w:p>
     <w:p>
@@ -1303,49 +1719,7 @@
         <w:rPr>
           <w:lang w:val="fr-FR"/>
         </w:rPr>
-        <w:t>Modèle standard</w:t>
-      </w:r>
-    </w:p>
-    <w:p>
-      <w:pPr>
-        <w:pStyle w:val="Heading3"/>
-        <w:rPr>
-          <w:lang w:val="fr-FR"/>
-        </w:rPr>
-      </w:pPr>
-      <w:r>
-        <w:rPr>
-          <w:lang w:val="fr-FR"/>
-        </w:rPr>
-        <w:t>Dimensions</w:t>
-      </w:r>
-    </w:p>
-    <w:p>
-      <w:pPr>
-        <w:pStyle w:val="Heading3"/>
-        <w:rPr>
-          <w:lang w:val="fr-FR"/>
-        </w:rPr>
-      </w:pPr>
-      <w:r>
-        <w:rPr>
-          <w:lang w:val="fr-FR"/>
-        </w:rPr>
-        <w:t>Portes</w:t>
-      </w:r>
-    </w:p>
-    <w:p>
-      <w:pPr>
-        <w:pStyle w:val="Heading3"/>
-        <w:rPr>
-          <w:lang w:val="fr-FR"/>
-        </w:rPr>
-      </w:pPr>
-      <w:r>
-        <w:rPr>
-          <w:lang w:val="fr-FR"/>
-        </w:rPr>
-        <w:t>Disposition</w:t>
+        <w:t>Seaux</w:t>
       </w:r>
     </w:p>
     <w:p>
@@ -1359,7 +1733,7 @@
         <w:rPr>
           <w:lang w:val="fr-FR"/>
         </w:rPr>
-        <w:t>Possibilités de modifications</w:t>
+        <w:t>Douches de cascade</w:t>
       </w:r>
     </w:p>
     <w:p>
@@ -1380,294 +1754,6 @@
         <w:rPr>
           <w:lang w:val="fr-FR"/>
         </w:rPr>
-        <w:t>Tonneaux de plongeon</w:t>
-      </w:r>
-    </w:p>
-    <w:p>
-      <w:pPr>
-        <w:pStyle w:val="Heading2"/>
-        <w:rPr>
-          <w:lang w:val="fr-FR"/>
-        </w:rPr>
-      </w:pPr>
-      <w:r>
-        <w:rPr>
-          <w:lang w:val="fr-FR"/>
-        </w:rPr>
-        <w:t>Dimensions et forme</w:t>
-      </w:r>
-    </w:p>
-    <w:p>
-      <w:pPr>
-        <w:pStyle w:val="Heading2"/>
-        <w:rPr>
-          <w:lang w:val="fr-FR"/>
-        </w:rPr>
-      </w:pPr>
-      <w:r>
-        <w:rPr>
-          <w:lang w:val="fr-FR"/>
-        </w:rPr>
-        <w:t>Finition intérieure</w:t>
-      </w:r>
-    </w:p>
-    <w:p>
-      <w:pPr>
-        <w:pStyle w:val="Heading3"/>
-        <w:rPr>
-          <w:lang w:val="fr-FR"/>
-        </w:rPr>
-      </w:pPr>
-      <w:r>
-        <w:rPr>
-          <w:lang w:val="fr-FR"/>
-        </w:rPr>
-        <w:t>Bois</w:t>
-      </w:r>
-    </w:p>
-    <w:p>
-      <w:pPr>
-        <w:pStyle w:val="Heading3"/>
-        <w:rPr>
-          <w:lang w:val="fr-FR"/>
-        </w:rPr>
-      </w:pPr>
-      <w:r>
-        <w:rPr>
-          <w:lang w:val="fr-FR"/>
-        </w:rPr>
-        <w:t>Synthétique</w:t>
-      </w:r>
-    </w:p>
-    <w:p>
-      <w:pPr>
-        <w:pStyle w:val="Heading2"/>
-        <w:rPr>
-          <w:lang w:val="fr-FR"/>
-        </w:rPr>
-      </w:pPr>
-      <w:r>
-        <w:rPr>
-          <w:lang w:val="fr-FR"/>
-        </w:rPr>
-        <w:t>Profil supérieur et inférieur</w:t>
-      </w:r>
-    </w:p>
-    <w:p>
-      <w:pPr>
-        <w:pStyle w:val="Heading2"/>
-        <w:rPr>
-          <w:lang w:val="fr-FR"/>
-        </w:rPr>
-      </w:pPr>
-      <w:r>
-        <w:rPr>
-          <w:lang w:val="fr-FR"/>
-        </w:rPr>
-        <w:t>Entrée et évacuation de l’eau</w:t>
-      </w:r>
-    </w:p>
-    <w:p>
-      <w:pPr>
-        <w:pStyle w:val="Heading3"/>
-        <w:rPr>
-          <w:lang w:val="fr-FR"/>
-        </w:rPr>
-      </w:pPr>
-      <w:r>
-        <w:rPr>
-          <w:lang w:val="fr-FR"/>
-        </w:rPr>
-        <w:t>Entrée</w:t>
-      </w:r>
-    </w:p>
-    <w:p>
-      <w:pPr>
-        <w:pStyle w:val="Heading3"/>
-        <w:rPr>
-          <w:lang w:val="fr-FR"/>
-        </w:rPr>
-      </w:pPr>
-      <w:r>
-        <w:rPr>
-          <w:lang w:val="fr-FR"/>
-        </w:rPr>
-        <w:t>Evacuation</w:t>
-      </w:r>
-    </w:p>
-    <w:p>
-      <w:pPr>
-        <w:pStyle w:val="Heading2"/>
-        <w:rPr>
-          <w:lang w:val="fr-FR"/>
-        </w:rPr>
-      </w:pPr>
-      <w:r>
-        <w:rPr>
-          <w:lang w:val="fr-FR"/>
-        </w:rPr>
-        <w:t>Accessoires intérieurs et extérieurs</w:t>
-      </w:r>
-    </w:p>
-    <w:p>
-      <w:pPr>
-        <w:pStyle w:val="Heading3"/>
-        <w:rPr>
-          <w:lang w:val="fr-FR"/>
-        </w:rPr>
-      </w:pPr>
-      <w:r>
-        <w:rPr>
-          <w:lang w:val="fr-FR"/>
-        </w:rPr>
-        <w:t>Marches</w:t>
-      </w:r>
-    </w:p>
-    <w:p>
-      <w:pPr>
-        <w:pStyle w:val="Heading3"/>
-        <w:rPr>
-          <w:lang w:val="fr-FR"/>
-        </w:rPr>
-      </w:pPr>
-      <w:r>
-        <w:rPr>
-          <w:lang w:val="fr-FR"/>
-        </w:rPr>
-        <w:t>Assises</w:t>
-      </w:r>
-    </w:p>
-    <w:p>
-      <w:pPr>
-        <w:rPr>
-          <w:lang w:val="fr-FR"/>
-        </w:rPr>
-      </w:pPr>
-    </w:p>
-    <w:p>
-      <w:pPr>
-        <w:pStyle w:val="Heading1"/>
-        <w:rPr>
-          <w:lang w:val="fr-FR"/>
-        </w:rPr>
-      </w:pPr>
-      <w:r>
-        <w:rPr>
-          <w:lang w:val="fr-FR"/>
-        </w:rPr>
-        <w:t>Lavabos</w:t>
-      </w:r>
-    </w:p>
-    <w:p>
-      <w:pPr>
-        <w:pStyle w:val="Heading2"/>
-        <w:rPr>
-          <w:lang w:val="fr-FR"/>
-        </w:rPr>
-      </w:pPr>
-      <w:r>
-        <w:rPr>
-          <w:lang w:val="fr-FR"/>
-        </w:rPr>
-        <w:t>Dimensions et forme</w:t>
-      </w:r>
-    </w:p>
-    <w:p>
-      <w:pPr>
-        <w:pStyle w:val="Heading2"/>
-        <w:rPr>
-          <w:lang w:val="fr-FR"/>
-        </w:rPr>
-      </w:pPr>
-      <w:r>
-        <w:rPr>
-          <w:lang w:val="fr-FR"/>
-        </w:rPr>
-        <w:t>Pied</w:t>
-      </w:r>
-    </w:p>
-    <w:p>
-      <w:pPr>
-        <w:pStyle w:val="Heading2"/>
-        <w:rPr>
-          <w:lang w:val="fr-FR"/>
-        </w:rPr>
-      </w:pPr>
-      <w:r>
-        <w:rPr>
-          <w:lang w:val="fr-FR"/>
-        </w:rPr>
-        <w:t>Raccord aux installations</w:t>
-      </w:r>
-    </w:p>
-    <w:p>
-      <w:pPr>
-        <w:rPr>
-          <w:lang w:val="fr-FR"/>
-        </w:rPr>
-      </w:pPr>
-    </w:p>
-    <w:p>
-      <w:pPr>
-        <w:pStyle w:val="Heading1"/>
-        <w:rPr>
-          <w:lang w:val="fr-FR"/>
-        </w:rPr>
-      </w:pPr>
-      <w:r>
-        <w:rPr>
-          <w:lang w:val="fr-FR"/>
-        </w:rPr>
-        <w:t>Accessoires de sauna</w:t>
-      </w:r>
-    </w:p>
-    <w:p>
-      <w:pPr>
-        <w:pStyle w:val="Heading2"/>
-        <w:rPr>
-          <w:lang w:val="fr-FR"/>
-        </w:rPr>
-      </w:pPr>
-      <w:r>
-        <w:rPr>
-          <w:lang w:val="fr-FR"/>
-        </w:rPr>
-        <w:t>Seaux</w:t>
-      </w:r>
-    </w:p>
-    <w:p>
-      <w:pPr>
-        <w:pStyle w:val="Heading2"/>
-        <w:rPr>
-          <w:lang w:val="fr-FR"/>
-        </w:rPr>
-      </w:pPr>
-      <w:r>
-        <w:rPr>
-          <w:lang w:val="fr-FR"/>
-        </w:rPr>
-        <w:t>Douches de cascade</w:t>
-      </w:r>
-    </w:p>
-    <w:p>
-      <w:pPr>
-        <w:rPr>
-          <w:lang w:val="fr-FR"/>
-        </w:rPr>
-      </w:pPr>
-    </w:p>
-    <w:p>
-      <w:pPr>
-        <w:pStyle w:val="Heading1"/>
-        <w:rPr>
-          <w:lang w:val="fr-FR"/>
-        </w:rPr>
-      </w:pPr>
-      <w:r>
-        <w:rPr>
-          <w:lang w:val="fr-FR"/>
-        </w:rPr>
-        <w:lastRenderedPageBreak/>
         <w:t>Application extérieure</w:t>
       </w:r>
     </w:p>
@@ -2604,7 +2690,6 @@
   <w:style w:type="character" w:default="1" w:styleId="DefaultParagraphFont">
     <w:name w:val="Default Paragraph Font"/>
     <w:uiPriority w:val="1"/>
-    <w:semiHidden/>
     <w:unhideWhenUsed/>
   </w:style>
   <w:style w:type="table" w:default="1" w:styleId="TableNormal">

</xml_diff>